<commit_message>
minor tweak to = sign weight.
</commit_message>
<xml_diff>
--- a/docs/samples/KebreNegest-EyobDerillo-Twitter-20190521.docx
+++ b/docs/samples/KebreNegest-EyobDerillo-Twitter-20190521.docx
@@ -412,15 +412,17 @@
               </w:rPr>
               <w:t>በእንተ፡ኖ</w:t>
             </w:r>
-            <w:proofErr w:type="spellEnd"/>
-            <w:r>
-              <w:rPr>
-                <w:rFonts w:ascii="Calibri" w:hAnsi="Calibri" w:cs="Calibri"/>
+            <w:bookmarkStart w:id="0" w:name="_GoBack"/>
+            <w:proofErr w:type="spellEnd"/>
+            <w:r>
+              <w:rPr>
+                <w:rFonts w:ascii="Athelas" w:hAnsi="Athelas" w:cstheme="majorHAnsi"/>
                 <w:sz w:val="28"/>
                 <w:szCs w:val="28"/>
               </w:rPr>
               <w:t>=</w:t>
             </w:r>
+            <w:bookmarkEnd w:id="0"/>
             <w:r>
               <w:rPr>
                 <w:rFonts w:ascii="Abyssinica SIL" w:hAnsi="Abyssinica SIL" w:cs="Abyssinica SIL"/>
@@ -1977,8 +1979,6 @@
                 <w:szCs w:val="20"/>
               </w:rPr>
             </w:pPr>
-            <w:bookmarkStart w:id="0" w:name="_GoBack"/>
-            <w:bookmarkEnd w:id="0"/>
           </w:p>
         </w:tc>
       </w:tr>

</xml_diff>